<commit_message>
<Documentation> Update Cas fonctionnels
</commit_message>
<xml_diff>
--- a/documents/fonctionnaliteTab.docx
+++ b/documents/fonctionnaliteTab.docx
@@ -31,8 +31,6 @@
                 <w:szCs w:val="32"/>
               </w:rPr>
             </w:pPr>
-            <w:bookmarkStart w:id="0" w:name="_GoBack"/>
-            <w:bookmarkEnd w:id="0"/>
             <w:r>
               <w:rPr>
                 <w:sz w:val="32"/>
@@ -800,17 +798,9 @@
             <w:r>
               <w:t xml:space="preserve"> à jour </w:t>
             </w:r>
-            <w:proofErr w:type="spellStart"/>
-            <w:r>
-              <w:t>a</w:t>
-            </w:r>
-            <w:r>
-              <w:t>utomatique</w:t>
-            </w:r>
-            <w:r>
-              <w:t>nt</w:t>
-            </w:r>
-            <w:proofErr w:type="spellEnd"/>
+            <w:r>
+              <w:t>automatiquement</w:t>
+            </w:r>
             <w:r>
               <w:t xml:space="preserve"> des plugins côté </w:t>
             </w:r>
@@ -1225,43 +1215,832 @@
           </w:p>
         </w:tc>
       </w:tr>
-      <w:tr>
-        <w:trPr>
-          <w:trHeight w:val="391"/>
-        </w:trPr>
-        <w:tc>
-          <w:tcPr>
-            <w:cnfStyle w:val="001000000000" w:firstRow="0" w:lastRow="0" w:firstColumn="1" w:lastColumn="0" w:oddVBand="0" w:evenVBand="0" w:oddHBand="0" w:evenHBand="0" w:firstRowFirstColumn="0" w:firstRowLastColumn="0" w:lastRowFirstColumn="0" w:lastRowLastColumn="0"/>
-            <w:tcW w:w="1129" w:type="dxa"/>
-            <w:tcBorders>
-              <w:right w:val="double" w:sz="4" w:space="0" w:color="4472C4" w:themeColor="accent1"/>
-            </w:tcBorders>
-          </w:tcPr>
-          <w:p>
-            <w:r>
-              <w:t>FGD 2</w:t>
-            </w:r>
-          </w:p>
-        </w:tc>
-        <w:tc>
-          <w:tcPr>
-            <w:tcW w:w="7933" w:type="dxa"/>
-            <w:tcBorders>
-              <w:left w:val="double" w:sz="4" w:space="0" w:color="4472C4" w:themeColor="accent1"/>
-            </w:tcBorders>
-          </w:tcPr>
-          <w:p>
-            <w:pPr>
-              <w:cnfStyle w:val="000000000000" w:firstRow="0" w:lastRow="0" w:firstColumn="0" w:lastColumn="0" w:oddVBand="0" w:evenVBand="0" w:oddHBand="0" w:evenHBand="0" w:firstRowFirstColumn="0" w:firstRowLastColumn="0" w:lastRowFirstColumn="0" w:lastRowLastColumn="0"/>
-            </w:pPr>
-            <w:r>
-              <w:t>Stocker des données</w:t>
-            </w:r>
-          </w:p>
-        </w:tc>
-      </w:tr>
     </w:tbl>
     <w:p/>
+    <w:p>
+      <w:pPr>
+        <w:jc w:val="both"/>
+        <w:rPr>
+          <w:sz w:val="24"/>
+          <w:szCs w:val="24"/>
+        </w:rPr>
+      </w:pPr>
+      <w:r>
+        <w:rPr>
+          <w:sz w:val="24"/>
+          <w:szCs w:val="24"/>
+        </w:rPr>
+        <w:t xml:space="preserve">Le tableau de fonctionnalité est </w:t>
+      </w:r>
+      <w:r>
+        <w:rPr>
+          <w:sz w:val="24"/>
+          <w:szCs w:val="24"/>
+        </w:rPr>
+        <w:t>divisé en deux grandes parties. Une première partie qui compose les fonctionnalités des outils lié</w:t>
+      </w:r>
+      <w:r>
+        <w:rPr>
+          <w:sz w:val="24"/>
+          <w:szCs w:val="24"/>
+        </w:rPr>
+        <w:t>e</w:t>
+      </w:r>
+      <w:r>
+        <w:rPr>
+          <w:sz w:val="24"/>
+          <w:szCs w:val="24"/>
+        </w:rPr>
+        <w:t xml:space="preserve">s aux plugins, abrégé </w:t>
+      </w:r>
+      <w:r>
+        <w:rPr>
+          <w:b/>
+          <w:bCs/>
+          <w:sz w:val="24"/>
+          <w:szCs w:val="24"/>
+        </w:rPr>
+        <w:t xml:space="preserve">FOP </w:t>
+      </w:r>
+      <w:r>
+        <w:rPr>
+          <w:sz w:val="24"/>
+          <w:szCs w:val="24"/>
+        </w:rPr>
+        <w:t xml:space="preserve">pour </w:t>
+      </w:r>
+      <w:r>
+        <w:rPr>
+          <w:b/>
+          <w:bCs/>
+          <w:sz w:val="24"/>
+          <w:szCs w:val="24"/>
+        </w:rPr>
+        <w:t>Fonctionnalité Outils Plugin</w:t>
+      </w:r>
+      <w:r>
+        <w:rPr>
+          <w:b/>
+          <w:bCs/>
+          <w:sz w:val="24"/>
+          <w:szCs w:val="24"/>
+        </w:rPr>
+        <w:t> </w:t>
+      </w:r>
+      <w:r>
+        <w:rPr>
+          <w:sz w:val="24"/>
+          <w:szCs w:val="24"/>
+        </w:rPr>
+        <w:t xml:space="preserve">; et une seconde partie qui compose les fonctionnalités liées </w:t>
+      </w:r>
+      <w:r>
+        <w:rPr>
+          <w:sz w:val="24"/>
+          <w:szCs w:val="24"/>
+        </w:rPr>
+        <w:t xml:space="preserve">à la gestion des données, abrégé </w:t>
+      </w:r>
+      <w:r>
+        <w:rPr>
+          <w:b/>
+          <w:bCs/>
+          <w:sz w:val="24"/>
+          <w:szCs w:val="24"/>
+        </w:rPr>
+        <w:t xml:space="preserve">FGD </w:t>
+      </w:r>
+      <w:r>
+        <w:rPr>
+          <w:sz w:val="24"/>
+          <w:szCs w:val="24"/>
+        </w:rPr>
+        <w:t xml:space="preserve">pour </w:t>
+      </w:r>
+      <w:r>
+        <w:rPr>
+          <w:b/>
+          <w:bCs/>
+          <w:sz w:val="24"/>
+          <w:szCs w:val="24"/>
+        </w:rPr>
+        <w:t>Fonctionnalité Gestion des Données</w:t>
+      </w:r>
+      <w:r>
+        <w:rPr>
+          <w:sz w:val="24"/>
+          <w:szCs w:val="24"/>
+        </w:rPr>
+        <w:t>.</w:t>
+      </w:r>
+    </w:p>
+    <w:p>
+      <w:pPr>
+        <w:jc w:val="both"/>
+        <w:rPr>
+          <w:sz w:val="24"/>
+          <w:szCs w:val="24"/>
+        </w:rPr>
+      </w:pPr>
+      <w:r>
+        <w:rPr>
+          <w:sz w:val="24"/>
+          <w:szCs w:val="24"/>
+        </w:rPr>
+        <w:t xml:space="preserve">Concernant les contraintes, elles seront abrégées </w:t>
+      </w:r>
+      <w:r>
+        <w:rPr>
+          <w:b/>
+          <w:bCs/>
+          <w:sz w:val="24"/>
+          <w:szCs w:val="24"/>
+        </w:rPr>
+        <w:t xml:space="preserve">COP </w:t>
+      </w:r>
+      <w:r>
+        <w:rPr>
+          <w:sz w:val="24"/>
+          <w:szCs w:val="24"/>
+        </w:rPr>
+        <w:t xml:space="preserve">pour </w:t>
+      </w:r>
+      <w:r>
+        <w:rPr>
+          <w:b/>
+          <w:bCs/>
+          <w:sz w:val="24"/>
+          <w:szCs w:val="24"/>
+        </w:rPr>
+        <w:t>Contrainte Outils Plugin</w:t>
+      </w:r>
+      <w:r>
+        <w:rPr>
+          <w:sz w:val="24"/>
+          <w:szCs w:val="24"/>
+        </w:rPr>
+        <w:t xml:space="preserve">, et </w:t>
+      </w:r>
+      <w:r>
+        <w:rPr>
+          <w:b/>
+          <w:bCs/>
+          <w:sz w:val="24"/>
+          <w:szCs w:val="24"/>
+        </w:rPr>
+        <w:t xml:space="preserve">CGD </w:t>
+      </w:r>
+      <w:r>
+        <w:rPr>
+          <w:sz w:val="24"/>
+          <w:szCs w:val="24"/>
+        </w:rPr>
+        <w:t xml:space="preserve">pour </w:t>
+      </w:r>
+      <w:r>
+        <w:rPr>
+          <w:b/>
+          <w:bCs/>
+          <w:sz w:val="24"/>
+          <w:szCs w:val="24"/>
+        </w:rPr>
+        <w:t>Contrainte Gestion des Données</w:t>
+      </w:r>
+      <w:r>
+        <w:rPr>
+          <w:sz w:val="24"/>
+          <w:szCs w:val="24"/>
+        </w:rPr>
+        <w:t>.</w:t>
+      </w:r>
+      <w:r>
+        <w:rPr>
+          <w:sz w:val="24"/>
+          <w:szCs w:val="24"/>
+        </w:rPr>
+        <w:t xml:space="preserve"> </w:t>
+      </w:r>
+    </w:p>
+    <w:p>
+      <w:pPr>
+        <w:jc w:val="both"/>
+        <w:rPr>
+          <w:sz w:val="24"/>
+          <w:szCs w:val="24"/>
+        </w:rPr>
+      </w:pPr>
+    </w:p>
+    <w:p>
+      <w:pPr>
+        <w:jc w:val="both"/>
+        <w:rPr>
+          <w:sz w:val="24"/>
+          <w:szCs w:val="24"/>
+        </w:rPr>
+      </w:pPr>
+    </w:p>
+    <w:p>
+      <w:pPr>
+        <w:jc w:val="both"/>
+        <w:rPr>
+          <w:sz w:val="24"/>
+          <w:szCs w:val="24"/>
+        </w:rPr>
+      </w:pPr>
+    </w:p>
+    <w:p>
+      <w:pPr>
+        <w:jc w:val="both"/>
+        <w:rPr>
+          <w:sz w:val="24"/>
+          <w:szCs w:val="24"/>
+        </w:rPr>
+      </w:pPr>
+    </w:p>
+    <w:p>
+      <w:pPr>
+        <w:jc w:val="both"/>
+        <w:rPr>
+          <w:sz w:val="24"/>
+          <w:szCs w:val="24"/>
+        </w:rPr>
+      </w:pPr>
+    </w:p>
+    <w:p>
+      <w:pPr>
+        <w:jc w:val="both"/>
+        <w:rPr>
+          <w:sz w:val="24"/>
+          <w:szCs w:val="24"/>
+        </w:rPr>
+      </w:pPr>
+    </w:p>
+    <w:p>
+      <w:pPr>
+        <w:jc w:val="both"/>
+        <w:rPr>
+          <w:sz w:val="24"/>
+          <w:szCs w:val="24"/>
+        </w:rPr>
+      </w:pPr>
+    </w:p>
+    <w:p>
+      <w:pPr>
+        <w:jc w:val="both"/>
+        <w:rPr>
+          <w:sz w:val="24"/>
+          <w:szCs w:val="24"/>
+        </w:rPr>
+      </w:pPr>
+    </w:p>
+    <w:p>
+      <w:pPr>
+        <w:jc w:val="both"/>
+        <w:rPr>
+          <w:sz w:val="24"/>
+          <w:szCs w:val="24"/>
+        </w:rPr>
+      </w:pPr>
+    </w:p>
+    <w:p>
+      <w:pPr>
+        <w:jc w:val="both"/>
+        <w:rPr>
+          <w:sz w:val="24"/>
+          <w:szCs w:val="24"/>
+        </w:rPr>
+      </w:pPr>
+    </w:p>
+    <w:p>
+      <w:pPr>
+        <w:jc w:val="both"/>
+        <w:rPr>
+          <w:sz w:val="24"/>
+          <w:szCs w:val="24"/>
+        </w:rPr>
+      </w:pPr>
+    </w:p>
+    <w:p>
+      <w:pPr>
+        <w:jc w:val="both"/>
+        <w:rPr>
+          <w:sz w:val="24"/>
+          <w:szCs w:val="24"/>
+        </w:rPr>
+      </w:pPr>
+    </w:p>
+    <w:p>
+      <w:pPr>
+        <w:jc w:val="both"/>
+        <w:rPr>
+          <w:sz w:val="24"/>
+          <w:szCs w:val="24"/>
+        </w:rPr>
+      </w:pPr>
+    </w:p>
+    <w:p>
+      <w:pPr>
+        <w:jc w:val="both"/>
+        <w:rPr>
+          <w:sz w:val="28"/>
+          <w:szCs w:val="28"/>
+        </w:rPr>
+      </w:pPr>
+    </w:p>
+    <w:p>
+      <w:pPr>
+        <w:jc w:val="both"/>
+        <w:rPr>
+          <w:sz w:val="24"/>
+          <w:szCs w:val="24"/>
+        </w:rPr>
+      </w:pPr>
+      <w:r>
+        <w:rPr>
+          <w:b/>
+          <w:bCs/>
+          <w:sz w:val="28"/>
+          <w:szCs w:val="28"/>
+        </w:rPr>
+        <w:lastRenderedPageBreak/>
+        <w:t>Fonctionnalités Outils Plugin :</w:t>
+      </w:r>
+    </w:p>
+    <w:p>
+      <w:pPr>
+        <w:jc w:val="both"/>
+        <w:rPr>
+          <w:sz w:val="24"/>
+          <w:szCs w:val="24"/>
+        </w:rPr>
+      </w:pPr>
+      <w:r>
+        <w:rPr>
+          <w:sz w:val="24"/>
+          <w:szCs w:val="24"/>
+        </w:rPr>
+        <w:t xml:space="preserve"> </w:t>
+      </w:r>
+      <w:r>
+        <w:rPr>
+          <w:sz w:val="24"/>
+          <w:szCs w:val="24"/>
+        </w:rPr>
+        <w:t>Le tableau de fonctionnalité Outils Plugin est divisé en trois grandes fonctionnalités</w:t>
+      </w:r>
+      <w:r>
+        <w:rPr>
+          <w:sz w:val="24"/>
+          <w:szCs w:val="24"/>
+        </w:rPr>
+        <w:t>.</w:t>
+      </w:r>
+    </w:p>
+    <w:p>
+      <w:pPr>
+        <w:pStyle w:val="Paragraphedeliste"/>
+        <w:numPr>
+          <w:ilvl w:val="0"/>
+          <w:numId w:val="1"/>
+        </w:numPr>
+        <w:jc w:val="both"/>
+        <w:rPr>
+          <w:sz w:val="24"/>
+          <w:szCs w:val="24"/>
+        </w:rPr>
+      </w:pPr>
+      <w:r>
+        <w:rPr>
+          <w:sz w:val="24"/>
+          <w:szCs w:val="24"/>
+        </w:rPr>
+        <w:t>Interprétation des plugins</w:t>
+      </w:r>
+    </w:p>
+    <w:p>
+      <w:pPr>
+        <w:jc w:val="both"/>
+        <w:rPr>
+          <w:sz w:val="24"/>
+          <w:szCs w:val="24"/>
+        </w:rPr>
+      </w:pPr>
+      <w:r>
+        <w:rPr>
+          <w:sz w:val="24"/>
+          <w:szCs w:val="24"/>
+        </w:rPr>
+        <w:t>L’outil de gestion des plugins de HAL devra être capable d’interpréter</w:t>
+      </w:r>
+      <w:r>
+        <w:rPr>
+          <w:sz w:val="24"/>
+          <w:szCs w:val="24"/>
+        </w:rPr>
+        <w:t xml:space="preserve"> et d’exécuter</w:t>
+      </w:r>
+      <w:r>
+        <w:rPr>
+          <w:sz w:val="24"/>
+          <w:szCs w:val="24"/>
+        </w:rPr>
+        <w:t xml:space="preserve"> les plugins écrit dans différent langages : C#, C, Ruby, Python, Go</w:t>
+      </w:r>
+      <w:r>
+        <w:rPr>
+          <w:sz w:val="24"/>
+          <w:szCs w:val="24"/>
+        </w:rPr>
+        <w:t>.</w:t>
+      </w:r>
+      <w:r>
+        <w:rPr>
+          <w:sz w:val="24"/>
+          <w:szCs w:val="24"/>
+        </w:rPr>
+        <w:t xml:space="preserve"> </w:t>
+      </w:r>
+      <w:r>
+        <w:rPr>
+          <w:sz w:val="24"/>
+          <w:szCs w:val="24"/>
+        </w:rPr>
+        <w:t xml:space="preserve">L’exécution des plugins devra être supporté sous différentes plateformes : Windows, Linux, </w:t>
+      </w:r>
+      <w:proofErr w:type="spellStart"/>
+      <w:r>
+        <w:rPr>
+          <w:sz w:val="24"/>
+          <w:szCs w:val="24"/>
+        </w:rPr>
+        <w:t>MacO</w:t>
+      </w:r>
+      <w:r>
+        <w:rPr>
+          <w:sz w:val="24"/>
+          <w:szCs w:val="24"/>
+        </w:rPr>
+        <w:t>S</w:t>
+      </w:r>
+      <w:proofErr w:type="spellEnd"/>
+      <w:r>
+        <w:rPr>
+          <w:sz w:val="24"/>
+          <w:szCs w:val="24"/>
+        </w:rPr>
+        <w:t>.</w:t>
+      </w:r>
+    </w:p>
+    <w:p>
+      <w:pPr>
+        <w:pStyle w:val="Paragraphedeliste"/>
+        <w:numPr>
+          <w:ilvl w:val="0"/>
+          <w:numId w:val="1"/>
+        </w:numPr>
+        <w:jc w:val="both"/>
+        <w:rPr>
+          <w:sz w:val="24"/>
+          <w:szCs w:val="24"/>
+        </w:rPr>
+      </w:pPr>
+      <w:r>
+        <w:rPr>
+          <w:sz w:val="24"/>
+          <w:szCs w:val="24"/>
+        </w:rPr>
+        <w:t>Configuration du/des Clients et des Plugins.</w:t>
+      </w:r>
+    </w:p>
+    <w:p>
+      <w:pPr>
+        <w:jc w:val="both"/>
+        <w:rPr>
+          <w:sz w:val="24"/>
+          <w:szCs w:val="24"/>
+        </w:rPr>
+      </w:pPr>
+      <w:r>
+        <w:rPr>
+          <w:sz w:val="24"/>
+          <w:szCs w:val="24"/>
+        </w:rPr>
+        <w:t>L’outil doit permettre la configuration de chaque client et de chaque plugin.</w:t>
+      </w:r>
+      <w:r>
+        <w:rPr>
+          <w:sz w:val="24"/>
+          <w:szCs w:val="24"/>
+        </w:rPr>
+        <w:t xml:space="preserve"> Chaque plugin possède des caractéristiques différentes</w:t>
+      </w:r>
+      <w:r>
+        <w:rPr>
+          <w:sz w:val="24"/>
+          <w:szCs w:val="24"/>
+        </w:rPr>
+        <w:t xml:space="preserve">, ces caractéristiques doivent pouvoir être configuré par l’utilisateur. Notamment la configuration du </w:t>
+      </w:r>
+      <w:proofErr w:type="spellStart"/>
+      <w:r>
+        <w:rPr>
+          <w:b/>
+          <w:bCs/>
+          <w:sz w:val="24"/>
+          <w:szCs w:val="24"/>
+        </w:rPr>
+        <w:t>Heartbeat</w:t>
+      </w:r>
+      <w:proofErr w:type="spellEnd"/>
+      <w:r>
+        <w:rPr>
+          <w:b/>
+          <w:bCs/>
+          <w:sz w:val="24"/>
+          <w:szCs w:val="24"/>
+        </w:rPr>
+        <w:t xml:space="preserve">, </w:t>
+      </w:r>
+      <w:r>
+        <w:rPr>
+          <w:sz w:val="24"/>
+          <w:szCs w:val="24"/>
+        </w:rPr>
+        <w:t>qui est la fréquence d’activation d’un plugin.</w:t>
+      </w:r>
+      <w:r>
+        <w:rPr>
+          <w:sz w:val="24"/>
+          <w:szCs w:val="24"/>
+        </w:rPr>
+        <w:t xml:space="preserve"> La liste des OS compatible au plugin</w:t>
+      </w:r>
+      <w:r>
+        <w:rPr>
+          <w:sz w:val="24"/>
+          <w:szCs w:val="24"/>
+        </w:rPr>
+        <w:t>. La possibilité de rendre le plugin inactif via la configuration</w:t>
+      </w:r>
+      <w:r>
+        <w:rPr>
+          <w:sz w:val="24"/>
+          <w:szCs w:val="24"/>
+        </w:rPr>
+        <w:t>. La configuration des interpréteurs de langage pour chaque OS</w:t>
+      </w:r>
+      <w:r>
+        <w:rPr>
+          <w:sz w:val="24"/>
+          <w:szCs w:val="24"/>
+        </w:rPr>
+        <w:t>.</w:t>
+      </w:r>
+    </w:p>
+    <w:p>
+      <w:pPr>
+        <w:jc w:val="both"/>
+        <w:rPr>
+          <w:sz w:val="24"/>
+          <w:szCs w:val="24"/>
+        </w:rPr>
+      </w:pPr>
+      <w:r>
+        <w:rPr>
+          <w:sz w:val="24"/>
+          <w:szCs w:val="24"/>
+        </w:rPr>
+        <w:t>La configuration doit pouvoir être fait facilement par l’utilisateur et l’outil doit être capable d’interpréter le fichier de configuration.</w:t>
+      </w:r>
+    </w:p>
+    <w:p>
+      <w:pPr>
+        <w:pStyle w:val="Paragraphedeliste"/>
+        <w:numPr>
+          <w:ilvl w:val="0"/>
+          <w:numId w:val="1"/>
+        </w:numPr>
+        <w:jc w:val="both"/>
+        <w:rPr>
+          <w:sz w:val="24"/>
+          <w:szCs w:val="24"/>
+        </w:rPr>
+      </w:pPr>
+      <w:r>
+        <w:rPr>
+          <w:sz w:val="24"/>
+          <w:szCs w:val="24"/>
+        </w:rPr>
+        <w:t>Mise à jour des plugins</w:t>
+      </w:r>
+    </w:p>
+    <w:p>
+      <w:pPr>
+        <w:jc w:val="both"/>
+        <w:rPr>
+          <w:sz w:val="24"/>
+          <w:szCs w:val="24"/>
+        </w:rPr>
+      </w:pPr>
+      <w:r>
+        <w:rPr>
+          <w:sz w:val="24"/>
+          <w:szCs w:val="24"/>
+        </w:rPr>
+        <w:t xml:space="preserve">L’outil doit pouvoir être capable de mettre à jour les plugins </w:t>
+      </w:r>
+      <w:r>
+        <w:rPr>
+          <w:sz w:val="24"/>
+          <w:szCs w:val="24"/>
+        </w:rPr>
+        <w:t>côté Serveur et de manière automatique côté Client.</w:t>
+      </w:r>
+    </w:p>
+    <w:p>
+      <w:pPr>
+        <w:jc w:val="both"/>
+        <w:rPr>
+          <w:b/>
+          <w:bCs/>
+          <w:sz w:val="28"/>
+          <w:szCs w:val="28"/>
+        </w:rPr>
+      </w:pPr>
+      <w:r>
+        <w:rPr>
+          <w:b/>
+          <w:bCs/>
+          <w:sz w:val="28"/>
+          <w:szCs w:val="28"/>
+        </w:rPr>
+        <w:t>Fonctionnalités</w:t>
+      </w:r>
+      <w:r>
+        <w:rPr>
+          <w:b/>
+          <w:bCs/>
+          <w:sz w:val="28"/>
+          <w:szCs w:val="28"/>
+        </w:rPr>
+        <w:t xml:space="preserve"> Gestion des Données :</w:t>
+      </w:r>
+    </w:p>
+    <w:p>
+      <w:pPr>
+        <w:jc w:val="both"/>
+        <w:rPr>
+          <w:sz w:val="24"/>
+          <w:szCs w:val="24"/>
+        </w:rPr>
+      </w:pPr>
+      <w:r>
+        <w:rPr>
+          <w:sz w:val="24"/>
+          <w:szCs w:val="24"/>
+        </w:rPr>
+        <w:t>L</w:t>
+      </w:r>
+      <w:r>
+        <w:rPr>
+          <w:sz w:val="24"/>
+          <w:szCs w:val="24"/>
+        </w:rPr>
+        <w:t>e</w:t>
+      </w:r>
+      <w:r>
+        <w:rPr>
+          <w:sz w:val="24"/>
+          <w:szCs w:val="24"/>
+        </w:rPr>
+        <w:t xml:space="preserve"> tableau de fonctionnalité Gestion des données est divisé en deux grandes fonctionnalités.</w:t>
+      </w:r>
+    </w:p>
+    <w:p>
+      <w:pPr>
+        <w:pStyle w:val="Paragraphedeliste"/>
+        <w:numPr>
+          <w:ilvl w:val="0"/>
+          <w:numId w:val="1"/>
+        </w:numPr>
+        <w:jc w:val="both"/>
+        <w:rPr>
+          <w:sz w:val="24"/>
+          <w:szCs w:val="24"/>
+        </w:rPr>
+      </w:pPr>
+      <w:r>
+        <w:rPr>
+          <w:sz w:val="24"/>
+          <w:szCs w:val="24"/>
+        </w:rPr>
+        <w:t>Interpréter les données</w:t>
+      </w:r>
+    </w:p>
+    <w:p>
+      <w:pPr>
+        <w:jc w:val="both"/>
+        <w:rPr>
+          <w:sz w:val="24"/>
+          <w:szCs w:val="24"/>
+        </w:rPr>
+      </w:pPr>
+      <w:r>
+        <w:rPr>
+          <w:sz w:val="24"/>
+          <w:szCs w:val="24"/>
+        </w:rPr>
+        <w:t xml:space="preserve">L’interprétation des données est la faculté à traiter </w:t>
+      </w:r>
+      <w:r>
+        <w:rPr>
+          <w:sz w:val="24"/>
+          <w:szCs w:val="24"/>
+        </w:rPr>
+        <w:t>les données récupérées</w:t>
+      </w:r>
+      <w:r>
+        <w:rPr>
+          <w:sz w:val="24"/>
+          <w:szCs w:val="24"/>
+        </w:rPr>
+        <w:t xml:space="preserve"> </w:t>
+      </w:r>
+      <w:r>
+        <w:rPr>
+          <w:sz w:val="24"/>
+          <w:szCs w:val="24"/>
+        </w:rPr>
+        <w:t>afin de les traiter</w:t>
+      </w:r>
+      <w:r>
+        <w:rPr>
+          <w:sz w:val="24"/>
+          <w:szCs w:val="24"/>
+        </w:rPr>
+        <w:t>.</w:t>
+      </w:r>
+    </w:p>
+    <w:p>
+      <w:pPr>
+        <w:pStyle w:val="Paragraphedeliste"/>
+        <w:numPr>
+          <w:ilvl w:val="0"/>
+          <w:numId w:val="1"/>
+        </w:numPr>
+        <w:jc w:val="both"/>
+        <w:rPr>
+          <w:sz w:val="24"/>
+          <w:szCs w:val="24"/>
+        </w:rPr>
+      </w:pPr>
+      <w:r>
+        <w:rPr>
+          <w:sz w:val="24"/>
+          <w:szCs w:val="24"/>
+        </w:rPr>
+        <w:t>Stocker les données</w:t>
+      </w:r>
+    </w:p>
+    <w:p>
+      <w:pPr>
+        <w:jc w:val="both"/>
+        <w:rPr>
+          <w:sz w:val="24"/>
+          <w:szCs w:val="24"/>
+        </w:rPr>
+      </w:pPr>
+      <w:r>
+        <w:rPr>
+          <w:sz w:val="24"/>
+          <w:szCs w:val="24"/>
+        </w:rPr>
+        <w:t xml:space="preserve">L’outil développé devra implémenter une solution permettant du stockage à long termes des données récupérer, et ceux, de manière totalement abstraite. C’est-à-dire que l’outil devra fournir une solution capable de s’adapter </w:t>
+      </w:r>
+      <w:r>
+        <w:rPr>
+          <w:sz w:val="24"/>
+          <w:szCs w:val="24"/>
+        </w:rPr>
+        <w:t>à la plateforme visée</w:t>
+      </w:r>
+      <w:r>
+        <w:rPr>
+          <w:sz w:val="24"/>
+          <w:szCs w:val="24"/>
+        </w:rPr>
+        <w:t> </w:t>
+      </w:r>
+      <w:bookmarkStart w:id="0" w:name="_GoBack"/>
+      <w:bookmarkEnd w:id="0"/>
+      <w:r>
+        <w:rPr>
+          <w:sz w:val="24"/>
+          <w:szCs w:val="24"/>
+        </w:rPr>
+        <w:t>: localement, à distance, Cloud, Serveur,</w:t>
+      </w:r>
+    </w:p>
     <w:sectPr>
       <w:pgSz w:w="11906" w:h="16838"/>
       <w:pgMar w:top="1417" w:right="1417" w:bottom="1417" w:left="1417" w:header="708" w:footer="708" w:gutter="0"/>
@@ -1270,6 +2049,127 @@
     </w:sectPr>
   </w:body>
 </w:document>
+</file>
+
+<file path=word/numbering.xml><?xml version="1.0" encoding="utf-8"?>
+<w:numbering xmlns:wpc="http://schemas.microsoft.com/office/word/2010/wordprocessingCanvas" xmlns:cx="http://schemas.microsoft.com/office/drawing/2014/chartex" xmlns:cx1="http://schemas.microsoft.com/office/drawing/2015/9/8/chartex" xmlns:cx2="http://schemas.microsoft.com/office/drawing/2015/10/21/chartex" xmlns:cx3="http://schemas.microsoft.com/office/drawing/2016/5/9/chartex" xmlns:cx4="http://schemas.microsoft.com/office/drawing/2016/5/10/chartex" xmlns:cx5="http://schemas.microsoft.com/office/drawing/2016/5/11/chartex" xmlns:cx6="http://schemas.microsoft.com/office/drawing/2016/5/12/chartex" xmlns:cx7="http://schemas.microsoft.com/office/drawing/2016/5/13/chartex" xmlns:cx8="http://schemas.microsoft.com/office/drawing/2016/5/14/chartex" xmlns:mc="http://schemas.openxmlformats.org/markup-compatibility/2006" xmlns:aink="http://schemas.microsoft.com/office/drawing/2016/ink" xmlns:am3d="http://schemas.microsoft.com/office/drawing/2017/model3d" xmlns:o="urn:schemas-microsoft-com:office:office" xmlns:r="http://schemas.openxmlformats.org/officeDocument/2006/relationships" xmlns:m="http://schemas.openxmlformats.org/officeDocument/2006/math" xmlns:v="urn:schemas-microsoft-com:vml" xmlns:wp14="http://schemas.microsoft.com/office/word/2010/wordprocessingDrawing" xmlns:wp="http://schemas.openxmlformats.org/drawingml/2006/wordprocessingDrawing" xmlns:w10="urn:schemas-microsoft-com:office:word" xmlns:w="http://schemas.openxmlformats.org/wordprocessingml/2006/main" xmlns:w14="http://schemas.microsoft.com/office/word/2010/wordml" xmlns:w15="http://schemas.microsoft.com/office/word/2012/wordml" xmlns:w16cid="http://schemas.microsoft.com/office/word/2016/wordml/cid" xmlns:w16se="http://schemas.microsoft.com/office/word/2015/wordml/symex" xmlns:wpg="http://schemas.microsoft.com/office/word/2010/wordprocessingGroup" xmlns:wpi="http://schemas.microsoft.com/office/word/2010/wordprocessingInk" xmlns:wne="http://schemas.microsoft.com/office/word/2006/wordml" xmlns:wps="http://schemas.microsoft.com/office/word/2010/wordprocessingShape" mc:Ignorable="w14 w15 w16se w16cid wp14">
+  <w:abstractNum w:abstractNumId="0" w15:restartNumberingAfterBreak="0">
+    <w:nsid w:val="4B780F91"/>
+    <w:multiLevelType w:val="hybridMultilevel"/>
+    <w:tmpl w:val="54B4E4A0"/>
+    <w:lvl w:ilvl="0" w:tplc="040C0001">
+      <w:start w:val="1"/>
+      <w:numFmt w:val="bullet"/>
+      <w:lvlText w:val=""/>
+      <w:lvlJc w:val="left"/>
+      <w:pPr>
+        <w:ind w:left="720" w:hanging="360"/>
+      </w:pPr>
+      <w:rPr>
+        <w:rFonts w:ascii="Symbol" w:hAnsi="Symbol" w:hint="default"/>
+      </w:rPr>
+    </w:lvl>
+    <w:lvl w:ilvl="1" w:tplc="040C0003" w:tentative="1">
+      <w:start w:val="1"/>
+      <w:numFmt w:val="bullet"/>
+      <w:lvlText w:val="o"/>
+      <w:lvlJc w:val="left"/>
+      <w:pPr>
+        <w:ind w:left="1440" w:hanging="360"/>
+      </w:pPr>
+      <w:rPr>
+        <w:rFonts w:ascii="Courier New" w:hAnsi="Courier New" w:cs="Courier New" w:hint="default"/>
+      </w:rPr>
+    </w:lvl>
+    <w:lvl w:ilvl="2" w:tplc="040C0005" w:tentative="1">
+      <w:start w:val="1"/>
+      <w:numFmt w:val="bullet"/>
+      <w:lvlText w:val=""/>
+      <w:lvlJc w:val="left"/>
+      <w:pPr>
+        <w:ind w:left="2160" w:hanging="360"/>
+      </w:pPr>
+      <w:rPr>
+        <w:rFonts w:ascii="Wingdings" w:hAnsi="Wingdings" w:hint="default"/>
+      </w:rPr>
+    </w:lvl>
+    <w:lvl w:ilvl="3" w:tplc="040C0001" w:tentative="1">
+      <w:start w:val="1"/>
+      <w:numFmt w:val="bullet"/>
+      <w:lvlText w:val=""/>
+      <w:lvlJc w:val="left"/>
+      <w:pPr>
+        <w:ind w:left="2880" w:hanging="360"/>
+      </w:pPr>
+      <w:rPr>
+        <w:rFonts w:ascii="Symbol" w:hAnsi="Symbol" w:hint="default"/>
+      </w:rPr>
+    </w:lvl>
+    <w:lvl w:ilvl="4" w:tplc="040C0003" w:tentative="1">
+      <w:start w:val="1"/>
+      <w:numFmt w:val="bullet"/>
+      <w:lvlText w:val="o"/>
+      <w:lvlJc w:val="left"/>
+      <w:pPr>
+        <w:ind w:left="3600" w:hanging="360"/>
+      </w:pPr>
+      <w:rPr>
+        <w:rFonts w:ascii="Courier New" w:hAnsi="Courier New" w:cs="Courier New" w:hint="default"/>
+      </w:rPr>
+    </w:lvl>
+    <w:lvl w:ilvl="5" w:tplc="040C0005" w:tentative="1">
+      <w:start w:val="1"/>
+      <w:numFmt w:val="bullet"/>
+      <w:lvlText w:val=""/>
+      <w:lvlJc w:val="left"/>
+      <w:pPr>
+        <w:ind w:left="4320" w:hanging="360"/>
+      </w:pPr>
+      <w:rPr>
+        <w:rFonts w:ascii="Wingdings" w:hAnsi="Wingdings" w:hint="default"/>
+      </w:rPr>
+    </w:lvl>
+    <w:lvl w:ilvl="6" w:tplc="040C0001" w:tentative="1">
+      <w:start w:val="1"/>
+      <w:numFmt w:val="bullet"/>
+      <w:lvlText w:val=""/>
+      <w:lvlJc w:val="left"/>
+      <w:pPr>
+        <w:ind w:left="5040" w:hanging="360"/>
+      </w:pPr>
+      <w:rPr>
+        <w:rFonts w:ascii="Symbol" w:hAnsi="Symbol" w:hint="default"/>
+      </w:rPr>
+    </w:lvl>
+    <w:lvl w:ilvl="7" w:tplc="040C0003" w:tentative="1">
+      <w:start w:val="1"/>
+      <w:numFmt w:val="bullet"/>
+      <w:lvlText w:val="o"/>
+      <w:lvlJc w:val="left"/>
+      <w:pPr>
+        <w:ind w:left="5760" w:hanging="360"/>
+      </w:pPr>
+      <w:rPr>
+        <w:rFonts w:ascii="Courier New" w:hAnsi="Courier New" w:cs="Courier New" w:hint="default"/>
+      </w:rPr>
+    </w:lvl>
+    <w:lvl w:ilvl="8" w:tplc="040C0005" w:tentative="1">
+      <w:start w:val="1"/>
+      <w:numFmt w:val="bullet"/>
+      <w:lvlText w:val=""/>
+      <w:lvlJc w:val="left"/>
+      <w:pPr>
+        <w:ind w:left="6480" w:hanging="360"/>
+      </w:pPr>
+      <w:rPr>
+        <w:rFonts w:ascii="Wingdings" w:hAnsi="Wingdings" w:hint="default"/>
+      </w:rPr>
+    </w:lvl>
+  </w:abstractNum>
+  <w:num w:numId="1">
+    <w:abstractNumId w:val="0"/>
+  </w:num>
+</w:numbering>
 </file>
 
 <file path=word/styles.xml><?xml version="1.0" encoding="utf-8"?>
@@ -1869,6 +2769,17 @@
       </w:tcPr>
     </w:tblStylePr>
   </w:style>
+  <w:style w:type="paragraph" w:styleId="Paragraphedeliste">
+    <w:name w:val="List Paragraph"/>
+    <w:basedOn w:val="Normal"/>
+    <w:uiPriority w:val="34"/>
+    <w:qFormat/>
+    <w:rsid w:val="00E816D4"/>
+    <w:pPr>
+      <w:ind w:left="720"/>
+      <w:contextualSpacing/>
+    </w:pPr>
+  </w:style>
 </w:styles>
 </file>
 
@@ -2134,15 +3045,6 @@
 </file>
 
 <file path=customXml/item1.xml><?xml version="1.0" encoding="utf-8"?>
-<?mso-contentType ?>
-<FormTemplates xmlns="http://schemas.microsoft.com/sharepoint/v3/contenttype/forms">
-  <Display>DocumentLibraryForm</Display>
-  <Edit>DocumentLibraryForm</Edit>
-  <New>DocumentLibraryForm</New>
-</FormTemplates>
-</file>
-
-<file path=customXml/item2.xml><?xml version="1.0" encoding="utf-8"?>
 <ct:contentTypeSchema xmlns:ct="http://schemas.microsoft.com/office/2006/metadata/contentType" xmlns:ma="http://schemas.microsoft.com/office/2006/metadata/properties/metaAttributes" ct:_="" ma:_="" ma:contentTypeName="Document" ma:contentTypeID="0x010100057A02CF819A444484C0DA82AC532D41" ma:contentTypeVersion="5" ma:contentTypeDescription="Crée un document." ma:contentTypeScope="" ma:versionID="21119040251639a90f3633217de34320">
   <xsd:schema xmlns:xsd="http://www.w3.org/2001/XMLSchema" xmlns:xs="http://www.w3.org/2001/XMLSchema" xmlns:p="http://schemas.microsoft.com/office/2006/metadata/properties" xmlns:ns3="5f29368d-fcdd-425b-8b76-cf53e488984b" xmlns:ns4="001ab744-790a-4ba7-a988-c469e5ec3246" targetNamespace="http://schemas.microsoft.com/office/2006/metadata/properties" ma:root="true" ma:fieldsID="6e9e784fdc156197078b8469a1224974" ns3:_="" ns4:_="">
     <xsd:import namespace="5f29368d-fcdd-425b-8b76-cf53e488984b"/>
@@ -2313,6 +3215,15 @@
 </ct:contentTypeSchema>
 </file>
 
+<file path=customXml/item2.xml><?xml version="1.0" encoding="utf-8"?>
+<?mso-contentType ?>
+<FormTemplates xmlns="http://schemas.microsoft.com/sharepoint/v3/contenttype/forms">
+  <Display>DocumentLibraryForm</Display>
+  <Edit>DocumentLibraryForm</Edit>
+  <New>DocumentLibraryForm</New>
+</FormTemplates>
+</file>
+
 <file path=customXml/item3.xml><?xml version="1.0" encoding="utf-8"?>
 <p:properties xmlns:p="http://schemas.microsoft.com/office/2006/metadata/properties" xmlns:xsi="http://www.w3.org/2001/XMLSchema-instance" xmlns:pc="http://schemas.microsoft.com/office/infopath/2007/PartnerControls">
   <documentManagement/>
@@ -2320,14 +3231,6 @@
 </file>
 
 <file path=customXml/itemProps1.xml><?xml version="1.0" encoding="utf-8"?>
-<ds:datastoreItem xmlns:ds="http://schemas.openxmlformats.org/officeDocument/2006/customXml" ds:itemID="{7E28B3B0-46DE-423C-9D7F-CBC989B112A5}">
-  <ds:schemaRefs>
-    <ds:schemaRef ds:uri="http://schemas.microsoft.com/sharepoint/v3/contenttype/forms"/>
-  </ds:schemaRefs>
-</ds:datastoreItem>
-</file>
-
-<file path=customXml/itemProps2.xml><?xml version="1.0" encoding="utf-8"?>
 <ds:datastoreItem xmlns:ds="http://schemas.openxmlformats.org/officeDocument/2006/customXml" ds:itemID="{9873FAAE-38DA-4286-B5BD-3A2BA1DD2B42}">
   <ds:schemaRefs>
     <ds:schemaRef ds:uri="http://schemas.microsoft.com/office/2006/metadata/contentType"/>
@@ -2346,19 +3249,19 @@
 </ds:datastoreItem>
 </file>
 
+<file path=customXml/itemProps2.xml><?xml version="1.0" encoding="utf-8"?>
+<ds:datastoreItem xmlns:ds="http://schemas.openxmlformats.org/officeDocument/2006/customXml" ds:itemID="{7E28B3B0-46DE-423C-9D7F-CBC989B112A5}">
+  <ds:schemaRefs>
+    <ds:schemaRef ds:uri="http://schemas.microsoft.com/sharepoint/v3/contenttype/forms"/>
+  </ds:schemaRefs>
+</ds:datastoreItem>
+</file>
+
 <file path=customXml/itemProps3.xml><?xml version="1.0" encoding="utf-8"?>
 <ds:datastoreItem xmlns:ds="http://schemas.openxmlformats.org/officeDocument/2006/customXml" ds:itemID="{D314B1A3-5B63-4B19-97C4-7A5F3FF6E4C7}">
   <ds:schemaRefs>
-    <ds:schemaRef ds:uri="http://schemas.openxmlformats.org/package/2006/metadata/core-properties"/>
-    <ds:schemaRef ds:uri="http://purl.org/dc/dcmitype/"/>
-    <ds:schemaRef ds:uri="http://purl.org/dc/terms/"/>
     <ds:schemaRef ds:uri="http://schemas.microsoft.com/office/2006/metadata/properties"/>
-    <ds:schemaRef ds:uri="http://purl.org/dc/elements/1.1/"/>
     <ds:schemaRef ds:uri="http://schemas.microsoft.com/office/infopath/2007/PartnerControls"/>
-    <ds:schemaRef ds:uri="001ab744-790a-4ba7-a988-c469e5ec3246"/>
-    <ds:schemaRef ds:uri="http://schemas.microsoft.com/office/2006/documentManagement/types"/>
-    <ds:schemaRef ds:uri="5f29368d-fcdd-425b-8b76-cf53e488984b"/>
-    <ds:schemaRef ds:uri="http://www.w3.org/XML/1998/namespace"/>
   </ds:schemaRefs>
 </ds:datastoreItem>
 </file>
</xml_diff>